<commit_message>
(OCECDR-4998) Minor edits based on user comments.
</commit_message>
<xml_diff>
--- a/pdqdocs/How-to-Setup-FileZilla.docx
+++ b/pdqdocs/How-to-Setup-FileZilla.docx
@@ -1,6 +1,6 @@
 
 <file path=word/document.xml><?xml version="1.0" encoding="utf-8"?>
-<w:document xmlns:wpc="http://schemas.microsoft.com/office/word/2010/wordprocessingCanvas" xmlns:cx="http://schemas.microsoft.com/office/drawing/2014/chartex" xmlns:cx1="http://schemas.microsoft.com/office/drawing/2015/9/8/chartex" xmlns:cx2="http://schemas.microsoft.com/office/drawing/2015/10/21/chartex" xmlns:cx3="http://schemas.microsoft.com/office/drawing/2016/5/9/chartex" xmlns:cx4="http://schemas.microsoft.com/office/drawing/2016/5/10/chartex" xmlns:cx5="http://schemas.microsoft.com/office/drawing/2016/5/11/chartex" xmlns:cx6="http://schemas.microsoft.com/office/drawing/2016/5/12/chartex" xmlns:cx7="http://schemas.microsoft.com/office/drawing/2016/5/13/chartex" xmlns:cx8="http://schemas.microsoft.com/office/drawing/2016/5/14/chartex" xmlns:mc="http://schemas.openxmlformats.org/markup-compatibility/2006" xmlns:aink="http://schemas.microsoft.com/office/drawing/2016/ink" xmlns:am3d="http://schemas.microsoft.com/office/drawing/2017/model3d" xmlns:o="urn:schemas-microsoft-com:office:office" xmlns:r="http://schemas.openxmlformats.org/officeDocument/2006/relationships" xmlns:m="http://schemas.openxmlformats.org/officeDocument/2006/math" xmlns:v="urn:schemas-microsoft-com:vml" xmlns:wp14="http://schemas.microsoft.com/office/word/2010/wordprocessingDrawing" xmlns:wp="http://schemas.openxmlformats.org/drawingml/2006/wordprocessingDrawing" xmlns:w10="urn:schemas-microsoft-com:office:word" xmlns:w="http://schemas.openxmlformats.org/wordprocessingml/2006/main" xmlns:w14="http://schemas.microsoft.com/office/word/2010/wordml" xmlns:w15="http://schemas.microsoft.com/office/word/2012/wordml" xmlns:w16cex="http://schemas.microsoft.com/office/word/2018/wordml/cex" xmlns:w16cid="http://schemas.microsoft.com/office/word/2016/wordml/cid" xmlns:w16="http://schemas.microsoft.com/office/word/2018/wordml" xmlns:w16se="http://schemas.microsoft.com/office/word/2015/wordml/symex" xmlns:wpg="http://schemas.microsoft.com/office/word/2010/wordprocessingGroup" xmlns:wpi="http://schemas.microsoft.com/office/word/2010/wordprocessingInk" xmlns:wne="http://schemas.microsoft.com/office/word/2006/wordml" xmlns:wps="http://schemas.microsoft.com/office/word/2010/wordprocessingShape" mc:Ignorable="w14 w15 w16se w16cid w16 w16cex wp14">
+<w:document xmlns:wpc="http://schemas.microsoft.com/office/word/2010/wordprocessingCanvas" xmlns:cx="http://schemas.microsoft.com/office/drawing/2014/chartex" xmlns:cx1="http://schemas.microsoft.com/office/drawing/2015/9/8/chartex" xmlns:cx2="http://schemas.microsoft.com/office/drawing/2015/10/21/chartex" xmlns:cx3="http://schemas.microsoft.com/office/drawing/2016/5/9/chartex" xmlns:cx4="http://schemas.microsoft.com/office/drawing/2016/5/10/chartex" xmlns:cx5="http://schemas.microsoft.com/office/drawing/2016/5/11/chartex" xmlns:cx6="http://schemas.microsoft.com/office/drawing/2016/5/12/chartex" xmlns:cx7="http://schemas.microsoft.com/office/drawing/2016/5/13/chartex" xmlns:cx8="http://schemas.microsoft.com/office/drawing/2016/5/14/chartex" xmlns:mc="http://schemas.openxmlformats.org/markup-compatibility/2006" xmlns:aink="http://schemas.microsoft.com/office/drawing/2016/ink" xmlns:am3d="http://schemas.microsoft.com/office/drawing/2017/model3d" xmlns:o="urn:schemas-microsoft-com:office:office" xmlns:r="http://schemas.openxmlformats.org/officeDocument/2006/relationships" xmlns:m="http://schemas.openxmlformats.org/officeDocument/2006/math" xmlns:v="urn:schemas-microsoft-com:vml" xmlns:wp14="http://schemas.microsoft.com/office/word/2010/wordprocessingDrawing" xmlns:wp="http://schemas.openxmlformats.org/drawingml/2006/wordprocessingDrawing" xmlns:w10="urn:schemas-microsoft-com:office:word" xmlns:w="http://schemas.openxmlformats.org/wordprocessingml/2006/main" xmlns:w14="http://schemas.microsoft.com/office/word/2010/wordml" xmlns:w15="http://schemas.microsoft.com/office/word/2012/wordml" xmlns:w16cex="http://schemas.microsoft.com/office/word/2018/wordml/cex" xmlns:w16cid="http://schemas.microsoft.com/office/word/2016/wordml/cid" xmlns:w16="http://schemas.microsoft.com/office/word/2018/wordml" xmlns:w16sdtdh="http://schemas.microsoft.com/office/word/2020/wordml/sdtdatahash" xmlns:w16se="http://schemas.microsoft.com/office/word/2015/wordml/symex" xmlns:wpg="http://schemas.microsoft.com/office/word/2010/wordprocessingGroup" xmlns:wpi="http://schemas.microsoft.com/office/word/2010/wordprocessingInk" xmlns:wne="http://schemas.microsoft.com/office/word/2006/wordml" xmlns:wps="http://schemas.microsoft.com/office/word/2010/wordprocessingShape" mc:Ignorable="w14 w15 w16se w16cid w16 w16cex w16sdtdh wp14">
   <w:body>
     <w:p>
       <w:pPr>
@@ -17,15 +17,7 @@
     </w:p>
     <w:p>
       <w:r>
-        <w:t xml:space="preserve">This is a quick guide to help setting up FileZilla </w:t>
-      </w:r>
-      <w:proofErr w:type="gramStart"/>
-      <w:r>
-        <w:t>in order to</w:t>
-      </w:r>
-      <w:proofErr w:type="gramEnd"/>
-      <w:r>
-        <w:t xml:space="preserve"> connect to the NIH SFTP server cancerinfo.nci.nih.gov and download PDQ XML data.</w:t>
+        <w:t>This is a quick guide to help setting up FileZilla in order to connect to the NIH SFTP server cancerinfo.nci.nih.gov and download PDQ XML data.</w:t>
       </w:r>
     </w:p>
     <w:p>
@@ -130,7 +122,57 @@
         </w:numPr>
       </w:pPr>
       <w:r>
+        <w:lastRenderedPageBreak/>
         <w:t>Click the “New site” button on the left side of the window to setup a new site to connect to.</w:t>
+      </w:r>
+      <w:r>
+        <w:br/>
+      </w:r>
+      <w:r>
+        <w:rPr>
+          <w:noProof/>
+        </w:rPr>
+        <w:drawing>
+          <wp:inline distT="0" distB="0" distL="0" distR="0" wp14:anchorId="3CC39F0E" wp14:editId="2A2BAE61">
+            <wp:extent cx="5475512" cy="3119755"/>
+            <wp:effectExtent l="0" t="0" r="0" b="4445"/>
+            <wp:docPr id="4" name="Picture 4" descr="Graphical user interface, application&#10;&#10;Description automatically generated"/>
+            <wp:cNvGraphicFramePr>
+              <a:graphicFrameLocks xmlns:a="http://schemas.openxmlformats.org/drawingml/2006/main" noChangeAspect="1"/>
+            </wp:cNvGraphicFramePr>
+            <a:graphic xmlns:a="http://schemas.openxmlformats.org/drawingml/2006/main">
+              <a:graphicData uri="http://schemas.openxmlformats.org/drawingml/2006/picture">
+                <pic:pic xmlns:pic="http://schemas.openxmlformats.org/drawingml/2006/picture">
+                  <pic:nvPicPr>
+                    <pic:cNvPr id="4" name="Picture 4" descr="Graphical user interface, application&#10;&#10;Description automatically generated"/>
+                    <pic:cNvPicPr/>
+                  </pic:nvPicPr>
+                  <pic:blipFill>
+                    <a:blip r:embed="rId6" cstate="print">
+                      <a:extLst>
+                        <a:ext uri="{28A0092B-C50C-407E-A947-70E740481C1C}">
+                          <a14:useLocalDpi xmlns:a14="http://schemas.microsoft.com/office/drawing/2010/main" val="0"/>
+                        </a:ext>
+                      </a:extLst>
+                    </a:blip>
+                    <a:stretch>
+                      <a:fillRect/>
+                    </a:stretch>
+                  </pic:blipFill>
+                  <pic:spPr>
+                    <a:xfrm>
+                      <a:off x="0" y="0"/>
+                      <a:ext cx="5486181" cy="3125834"/>
+                    </a:xfrm>
+                    <a:prstGeom prst="rect">
+                      <a:avLst/>
+                    </a:prstGeom>
+                  </pic:spPr>
+                </pic:pic>
+              </a:graphicData>
+            </a:graphic>
+          </wp:inline>
+        </w:drawing>
       </w:r>
     </w:p>
     <w:p>
@@ -142,15 +184,31 @@
         </w:numPr>
       </w:pPr>
       <w:r>
-        <w:t xml:space="preserve">On the left-hand side, enter a name for the new site, </w:t>
-      </w:r>
-      <w:proofErr w:type="gramStart"/>
-      <w:r>
-        <w:t>i.e.</w:t>
-      </w:r>
-      <w:proofErr w:type="gramEnd"/>
+        <w:t xml:space="preserve">On the left-hand side, </w:t>
+      </w:r>
+      <w:r>
+        <w:t xml:space="preserve">while the default name (“New site”) for the new site is highlighted, replace the </w:t>
+      </w:r>
+      <w:r>
+        <w:t>name</w:t>
+      </w:r>
       <w:r>
         <w:t xml:space="preserve"> </w:t>
+      </w:r>
+      <w:r>
+        <w:t>for th</w:t>
+      </w:r>
+      <w:r>
+        <w:t>is</w:t>
+      </w:r>
+      <w:r>
+        <w:t xml:space="preserve"> site</w:t>
+      </w:r>
+      <w:r>
+        <w:t xml:space="preserve"> to something more meaningful</w:t>
+      </w:r>
+      <w:r>
+        <w:t xml:space="preserve">, i.e. </w:t>
       </w:r>
       <w:r>
         <w:t>“</w:t>
@@ -173,7 +231,13 @@
         <w:t>”</w:t>
       </w:r>
       <w:r>
-        <w:t>, and hit return.</w:t>
+        <w:t>, and hit return</w:t>
+      </w:r>
+      <w:r>
+        <w:t xml:space="preserve"> to save the new name</w:t>
+      </w:r>
+      <w:r>
+        <w:t>.</w:t>
       </w:r>
     </w:p>
     <w:p>
@@ -185,7 +249,19 @@
         </w:numPr>
       </w:pPr>
       <w:r>
-        <w:t>On the right-hand side, with the “General” tab selected, select the triangle next to the “Protocol” entry field and select the option “SFTP – SSH File Transfer Protocol”</w:t>
+        <w:t xml:space="preserve">On the right-hand side, with the “General” tab selected, </w:t>
+      </w:r>
+      <w:r>
+        <w:t>click the drop-down menu button</w:t>
+      </w:r>
+      <w:r>
+        <w:t xml:space="preserve"> </w:t>
+      </w:r>
+      <w:r>
+        <w:t>of</w:t>
+      </w:r>
+      <w:r>
+        <w:t xml:space="preserve"> the “Protocol” entry field and select the option “SFTP – SSH File Transfer Protocol”</w:t>
       </w:r>
       <w:r>
         <w:br/>
@@ -194,7 +270,6 @@
         <w:rPr>
           <w:noProof/>
         </w:rPr>
-        <w:lastRenderedPageBreak/>
         <w:drawing>
           <wp:inline distT="0" distB="0" distL="0" distR="0" wp14:anchorId="0149CFD1" wp14:editId="22B6C734">
             <wp:extent cx="3817110" cy="2247089"/>
@@ -211,7 +286,7 @@
                     <pic:cNvPicPr/>
                   </pic:nvPicPr>
                   <pic:blipFill>
-                    <a:blip r:embed="rId6">
+                    <a:blip r:embed="rId7">
                       <a:extLst>
                         <a:ext uri="{28A0092B-C50C-407E-A947-70E740481C1C}">
                           <a14:useLocalDpi xmlns:a14="http://schemas.microsoft.com/office/drawing/2010/main" val="0"/>
@@ -302,6 +377,7 @@
         </w:numPr>
       </w:pPr>
       <w:r>
+        <w:lastRenderedPageBreak/>
         <w:t>Tab to the “Logon Type” field and select “Key file”</w:t>
       </w:r>
       <w:r>
@@ -327,7 +403,7 @@
                     <pic:cNvPicPr/>
                   </pic:nvPicPr>
                   <pic:blipFill>
-                    <a:blip r:embed="rId7">
+                    <a:blip r:embed="rId8">
                       <a:extLst>
                         <a:ext uri="{28A0092B-C50C-407E-A947-70E740481C1C}">
                           <a14:useLocalDpi xmlns:a14="http://schemas.microsoft.com/office/drawing/2010/main" val="0"/>
@@ -443,15 +519,7 @@
     </w:p>
     <w:p>
       <w:r>
-        <w:t xml:space="preserve">Once the connection to the FTP server has been </w:t>
-      </w:r>
-      <w:proofErr w:type="gramStart"/>
-      <w:r>
-        <w:t>setup</w:t>
-      </w:r>
-      <w:proofErr w:type="gramEnd"/>
-      <w:r>
-        <w:t xml:space="preserve"> you</w:t>
+        <w:t>Once the connection to the FTP server has been setup you</w:t>
       </w:r>
       <w:r>
         <w:t>’ll be able to</w:t>
@@ -487,15 +555,7 @@
         <w:t xml:space="preserve">the site to connect to </w:t>
       </w:r>
       <w:r>
-        <w:t>(</w:t>
-      </w:r>
-      <w:proofErr w:type="gramStart"/>
-      <w:r>
-        <w:t>i.e.</w:t>
-      </w:r>
-      <w:proofErr w:type="gramEnd"/>
-      <w:r>
-        <w:t xml:space="preserve"> “</w:t>
+        <w:t>(i.e. “</w:t>
       </w:r>
       <w:r>
         <w:rPr>
@@ -535,7 +595,7 @@
 </file>
 
 <file path=word/numbering.xml><?xml version="1.0" encoding="utf-8"?>
-<w:numbering xmlns:wpc="http://schemas.microsoft.com/office/word/2010/wordprocessingCanvas" xmlns:cx="http://schemas.microsoft.com/office/drawing/2014/chartex" xmlns:cx1="http://schemas.microsoft.com/office/drawing/2015/9/8/chartex" xmlns:cx2="http://schemas.microsoft.com/office/drawing/2015/10/21/chartex" xmlns:cx3="http://schemas.microsoft.com/office/drawing/2016/5/9/chartex" xmlns:cx4="http://schemas.microsoft.com/office/drawing/2016/5/10/chartex" xmlns:cx5="http://schemas.microsoft.com/office/drawing/2016/5/11/chartex" xmlns:cx6="http://schemas.microsoft.com/office/drawing/2016/5/12/chartex" xmlns:cx7="http://schemas.microsoft.com/office/drawing/2016/5/13/chartex" xmlns:cx8="http://schemas.microsoft.com/office/drawing/2016/5/14/chartex" xmlns:mc="http://schemas.openxmlformats.org/markup-compatibility/2006" xmlns:aink="http://schemas.microsoft.com/office/drawing/2016/ink" xmlns:am3d="http://schemas.microsoft.com/office/drawing/2017/model3d" xmlns:o="urn:schemas-microsoft-com:office:office" xmlns:r="http://schemas.openxmlformats.org/officeDocument/2006/relationships" xmlns:m="http://schemas.openxmlformats.org/officeDocument/2006/math" xmlns:v="urn:schemas-microsoft-com:vml" xmlns:wp14="http://schemas.microsoft.com/office/word/2010/wordprocessingDrawing" xmlns:wp="http://schemas.openxmlformats.org/drawingml/2006/wordprocessingDrawing" xmlns:w10="urn:schemas-microsoft-com:office:word" xmlns:w="http://schemas.openxmlformats.org/wordprocessingml/2006/main" xmlns:w14="http://schemas.microsoft.com/office/word/2010/wordml" xmlns:w15="http://schemas.microsoft.com/office/word/2012/wordml" xmlns:w16cex="http://schemas.microsoft.com/office/word/2018/wordml/cex" xmlns:w16cid="http://schemas.microsoft.com/office/word/2016/wordml/cid" xmlns:w16="http://schemas.microsoft.com/office/word/2018/wordml" xmlns:w16se="http://schemas.microsoft.com/office/word/2015/wordml/symex" xmlns:wpg="http://schemas.microsoft.com/office/word/2010/wordprocessingGroup" xmlns:wpi="http://schemas.microsoft.com/office/word/2010/wordprocessingInk" xmlns:wne="http://schemas.microsoft.com/office/word/2006/wordml" xmlns:wps="http://schemas.microsoft.com/office/word/2010/wordprocessingShape" mc:Ignorable="w14 w15 w16se w16cid w16 w16cex wp14">
+<w:numbering xmlns:wpc="http://schemas.microsoft.com/office/word/2010/wordprocessingCanvas" xmlns:cx="http://schemas.microsoft.com/office/drawing/2014/chartex" xmlns:cx1="http://schemas.microsoft.com/office/drawing/2015/9/8/chartex" xmlns:cx2="http://schemas.microsoft.com/office/drawing/2015/10/21/chartex" xmlns:cx3="http://schemas.microsoft.com/office/drawing/2016/5/9/chartex" xmlns:cx4="http://schemas.microsoft.com/office/drawing/2016/5/10/chartex" xmlns:cx5="http://schemas.microsoft.com/office/drawing/2016/5/11/chartex" xmlns:cx6="http://schemas.microsoft.com/office/drawing/2016/5/12/chartex" xmlns:cx7="http://schemas.microsoft.com/office/drawing/2016/5/13/chartex" xmlns:cx8="http://schemas.microsoft.com/office/drawing/2016/5/14/chartex" xmlns:mc="http://schemas.openxmlformats.org/markup-compatibility/2006" xmlns:aink="http://schemas.microsoft.com/office/drawing/2016/ink" xmlns:am3d="http://schemas.microsoft.com/office/drawing/2017/model3d" xmlns:o="urn:schemas-microsoft-com:office:office" xmlns:r="http://schemas.openxmlformats.org/officeDocument/2006/relationships" xmlns:m="http://schemas.openxmlformats.org/officeDocument/2006/math" xmlns:v="urn:schemas-microsoft-com:vml" xmlns:wp14="http://schemas.microsoft.com/office/word/2010/wordprocessingDrawing" xmlns:wp="http://schemas.openxmlformats.org/drawingml/2006/wordprocessingDrawing" xmlns:w10="urn:schemas-microsoft-com:office:word" xmlns:w="http://schemas.openxmlformats.org/wordprocessingml/2006/main" xmlns:w14="http://schemas.microsoft.com/office/word/2010/wordml" xmlns:w15="http://schemas.microsoft.com/office/word/2012/wordml" xmlns:w16cex="http://schemas.microsoft.com/office/word/2018/wordml/cex" xmlns:w16cid="http://schemas.microsoft.com/office/word/2016/wordml/cid" xmlns:w16="http://schemas.microsoft.com/office/word/2018/wordml" xmlns:w16sdtdh="http://schemas.microsoft.com/office/word/2020/wordml/sdtdatahash" xmlns:w16se="http://schemas.microsoft.com/office/word/2015/wordml/symex" xmlns:wpg="http://schemas.microsoft.com/office/word/2010/wordprocessingGroup" xmlns:wpi="http://schemas.microsoft.com/office/word/2010/wordprocessingInk" xmlns:wne="http://schemas.microsoft.com/office/word/2006/wordml" xmlns:wps="http://schemas.microsoft.com/office/word/2010/wordprocessingShape" mc:Ignorable="w14 w15 w16se w16cid w16 w16cex w16sdtdh wp14">
   <w:abstractNum w:abstractNumId="0" w15:restartNumberingAfterBreak="0">
     <w:nsid w:val="1DBC5E37"/>
     <w:multiLevelType w:val="hybridMultilevel"/>
@@ -772,7 +832,7 @@
 </file>
 
 <file path=word/styles.xml><?xml version="1.0" encoding="utf-8"?>
-<w:styles xmlns:mc="http://schemas.openxmlformats.org/markup-compatibility/2006" xmlns:r="http://schemas.openxmlformats.org/officeDocument/2006/relationships" xmlns:w="http://schemas.openxmlformats.org/wordprocessingml/2006/main" xmlns:w14="http://schemas.microsoft.com/office/word/2010/wordml" xmlns:w15="http://schemas.microsoft.com/office/word/2012/wordml" xmlns:w16cex="http://schemas.microsoft.com/office/word/2018/wordml/cex" xmlns:w16cid="http://schemas.microsoft.com/office/word/2016/wordml/cid" xmlns:w16="http://schemas.microsoft.com/office/word/2018/wordml" xmlns:w16se="http://schemas.microsoft.com/office/word/2015/wordml/symex" mc:Ignorable="w14 w15 w16se w16cid w16 w16cex">
+<w:styles xmlns:mc="http://schemas.openxmlformats.org/markup-compatibility/2006" xmlns:r="http://schemas.openxmlformats.org/officeDocument/2006/relationships" xmlns:w="http://schemas.openxmlformats.org/wordprocessingml/2006/main" xmlns:w14="http://schemas.microsoft.com/office/word/2010/wordml" xmlns:w15="http://schemas.microsoft.com/office/word/2012/wordml" xmlns:w16cex="http://schemas.microsoft.com/office/word/2018/wordml/cex" xmlns:w16cid="http://schemas.microsoft.com/office/word/2016/wordml/cid" xmlns:w16="http://schemas.microsoft.com/office/word/2018/wordml" xmlns:w16sdtdh="http://schemas.microsoft.com/office/word/2020/wordml/sdtdatahash" xmlns:w16se="http://schemas.microsoft.com/office/word/2015/wordml/symex" mc:Ignorable="w14 w15 w16se w16cid w16 w16cex w16sdtdh">
   <w:docDefaults>
     <w:rPrDefault>
       <w:rPr>

</xml_diff>